<commit_message>
Offer To Word added. TODO: add positions
</commit_message>
<xml_diff>
--- a/BillingSoftwareBackend/BillingSoftware.Web/documents/offers/Angebot_0.docx
+++ b/BillingSoftwareBackend/BillingSoftware.Web/documents/offers/Angebot_0.docx
@@ -35,8 +35,6 @@
         </w:rPr>
         <w:t xml:space="preserve"> | </w:t>
       </w:r>
-      <w:proofErr w:type="spellStart"/>
-      <w:proofErr w:type="gramStart"/>
       <w:r>
         <w:rPr>
           <w:rFonts w:ascii="Arial" w:eastAsia="Arial" w:hAnsi="Arial" w:cs="Arial"/>
@@ -47,8 +45,6 @@
         </w:rPr>
         <w:t>Wattstraße 6</w:t>
       </w:r>
-      <w:proofErr w:type="spellEnd"/>
-      <w:proofErr w:type="gramEnd"/>
       <w:r>
         <w:rPr>
           <w:rFonts w:ascii="Arial" w:eastAsia="Arial" w:hAnsi="Arial" w:cs="Arial"/>
@@ -59,7 +55,6 @@
         </w:rPr>
         <w:t xml:space="preserve"> | </w:t>
       </w:r>
-      <w:proofErr w:type="spellStart"/>
       <w:r>
         <w:rPr>
           <w:rFonts w:ascii="Arial" w:eastAsia="Arial" w:hAnsi="Arial" w:cs="Arial"/>
@@ -70,7 +65,6 @@
         </w:rPr>
         <w:t>4030</w:t>
       </w:r>
-      <w:proofErr w:type="spellEnd"/>
       <w:r>
         <w:rPr>
           <w:rFonts w:ascii="Arial" w:eastAsia="Arial" w:hAnsi="Arial" w:cs="Arial"/>
@@ -81,7 +75,6 @@
         </w:rPr>
         <w:t xml:space="preserve"> </w:t>
       </w:r>
-      <w:proofErr w:type="spellStart"/>
       <w:r>
         <w:rPr>
           <w:rFonts w:ascii="Arial" w:eastAsia="Arial" w:hAnsi="Arial" w:cs="Arial"/>
@@ -90,19 +83,8 @@
           <w:szCs w:val="16"/>
           <w:lang w:val="en-GB"/>
         </w:rPr>
-        <w:t>company.</w:t>
-      </w:r>
-      <w:r>
-        <w:rPr>
-          <w:rFonts w:ascii="Arial" w:eastAsia="Arial" w:hAnsi="Arial" w:cs="Arial"/>
-          <w:color w:val="EE7612"/>
-          <w:sz w:val="16"/>
-          <w:szCs w:val="16"/>
-          <w:lang w:val="en-GB"/>
-        </w:rPr>
-        <w:t>city</w:t>
-      </w:r>
-      <w:proofErr w:type="spellEnd"/>
+        <w:t>Linz</w:t>
+      </w:r>
     </w:p>
     <w:p>
       <w:pPr>
@@ -113,8 +95,6 @@
           <w:lang w:val="en-GB"/>
         </w:rPr>
       </w:pPr>
-      <w:proofErr w:type="spellStart"/>
-      <w:proofErr w:type="gramStart"/>
       <w:r>
         <w:rPr>
           <w:rFonts w:ascii="Arial" w:eastAsia="Arial" w:hAnsi="Arial" w:cs="Arial"/>
@@ -123,8 +103,6 @@
         </w:rPr>
         <w:t>Elektro Öztirak</w:t>
       </w:r>
-      <w:proofErr w:type="spellEnd"/>
-      <w:proofErr w:type="gramEnd"/>
       <w:r>
         <w:rPr>
           <w:rFonts w:ascii="Arial" w:eastAsia="Arial" w:hAnsi="Arial" w:cs="Arial"/>
@@ -143,7 +121,6 @@
         </w:rPr>
         <w:br/>
       </w:r>
-      <w:proofErr w:type="spellStart"/>
       <w:r>
         <w:rPr>
           <w:rFonts w:ascii="Arial" w:eastAsia="Arial" w:hAnsi="Arial" w:cs="Arial"/>
@@ -153,7 +130,6 @@
         </w:rPr>
         <w:t>Herr</w:t>
       </w:r>
-      <w:proofErr w:type="spellEnd"/>
       <w:r>
         <w:rPr>
           <w:rFonts w:ascii="Arial" w:eastAsia="Arial" w:hAnsi="Arial" w:cs="Arial"/>
@@ -181,7 +157,6 @@
         </w:rPr>
         <w:br/>
       </w:r>
-      <w:proofErr w:type="spellStart"/>
       <w:r>
         <w:rPr>
           <w:rFonts w:ascii="Arial" w:eastAsia="Arial" w:hAnsi="Arial" w:cs="Arial"/>
@@ -189,7 +164,7 @@
           <w:szCs w:val="20"/>
           <w:lang w:val="en-GB"/>
         </w:rPr>
-        <w:t>client</w:t>
+        <w:t>Bahnhofstraße 6</w:t>
       </w:r>
       <w:r>
         <w:rPr>
@@ -198,9 +173,8 @@
           <w:szCs w:val="20"/>
           <w:lang w:val="en-GB"/>
         </w:rPr>
-        <w:t>.street</w:t>
-      </w:r>
-      <w:proofErr w:type="spellEnd"/>
+        <w:br/>
+      </w:r>
       <w:r>
         <w:rPr>
           <w:rFonts w:ascii="Arial" w:eastAsia="Arial" w:hAnsi="Arial" w:cs="Arial"/>
@@ -208,9 +182,8 @@
           <w:szCs w:val="20"/>
           <w:lang w:val="en-GB"/>
         </w:rPr>
-        <w:br/>
-      </w:r>
-      <w:proofErr w:type="spellStart"/>
+        <w:t>4030</w:t>
+      </w:r>
       <w:r>
         <w:rPr>
           <w:rFonts w:ascii="Arial" w:eastAsia="Arial" w:hAnsi="Arial" w:cs="Arial"/>
@@ -218,9 +191,8 @@
           <w:szCs w:val="20"/>
           <w:lang w:val="en-GB"/>
         </w:rPr>
-        <w:t>4030</w:t>
-      </w:r>
-      <w:proofErr w:type="spellEnd"/>
+        <w:t xml:space="preserve"> </w:t>
+      </w:r>
       <w:r>
         <w:rPr>
           <w:rFonts w:ascii="Arial" w:eastAsia="Arial" w:hAnsi="Arial" w:cs="Arial"/>
@@ -228,19 +200,8 @@
           <w:szCs w:val="20"/>
           <w:lang w:val="en-GB"/>
         </w:rPr>
-        <w:t xml:space="preserve"> </w:t>
-      </w:r>
-      <w:proofErr w:type="spellStart"/>
-      <w:r>
-        <w:rPr>
-          <w:rFonts w:ascii="Arial" w:eastAsia="Arial" w:hAnsi="Arial" w:cs="Arial"/>
-          <w:sz w:val="20"/>
-          <w:szCs w:val="20"/>
-          <w:lang w:val="en-GB"/>
-        </w:rPr>
         <w:t>Linz</w:t>
       </w:r>
-      <w:proofErr w:type="spellEnd"/>
       <w:r>
         <w:rPr>
           <w:rFonts w:ascii="Arial" w:eastAsia="Arial" w:hAnsi="Arial" w:cs="Arial"/>
@@ -356,8 +317,6 @@
         </w:rPr>
         <w:t xml:space="preserve">  </w:t>
       </w:r>
-      <w:proofErr w:type="spellStart"/>
-      <w:proofErr w:type="gramStart"/>
       <w:r>
         <w:rPr>
           <w:rFonts w:ascii="Arial" w:eastAsia="Arial" w:hAnsi="Arial" w:cs="Arial"/>
@@ -367,8 +326,6 @@
         </w:rPr>
         <w:t>16.03.2022</w:t>
       </w:r>
-      <w:proofErr w:type="spellEnd"/>
-      <w:proofErr w:type="gramEnd"/>
       <w:r>
         <w:rPr>
           <w:rFonts w:ascii="Arial" w:eastAsia="Arial" w:hAnsi="Arial" w:cs="Arial"/>
@@ -376,9 +333,8 @@
           <w:szCs w:val="18"/>
           <w:lang w:val="de-AT"/>
         </w:rPr>
-        <w:t xml:space="preserve">                             </w:t>
-      </w:r>
-      <w:proofErr w:type="spellStart"/>
+        <w:t xml:space="preserve">                            </w:t>
+      </w:r>
       <w:r>
         <w:rPr>
           <w:rFonts w:ascii="Arial" w:eastAsia="Arial" w:hAnsi="Arial" w:cs="Arial"/>
@@ -386,7 +342,7 @@
           <w:szCs w:val="18"/>
           <w:lang w:val="de-AT"/>
         </w:rPr>
-        <w:t>offer.valid</w:t>
+        <w:t xml:space="preserve">   </w:t>
       </w:r>
       <w:r>
         <w:rPr>
@@ -395,7 +351,7 @@
           <w:szCs w:val="18"/>
           <w:lang w:val="de-AT"/>
         </w:rPr>
-        <w:t>Until</w:t>
+        <w:t xml:space="preserve"> </w:t>
       </w:r>
       <w:r>
         <w:rPr>
@@ -404,9 +360,8 @@
           <w:szCs w:val="18"/>
           <w:lang w:val="de-AT"/>
         </w:rPr>
-        <w:t>l</w:t>
-      </w:r>
-      <w:proofErr w:type="spellEnd"/>
+        <w:t>22.03.2022</w:t>
+      </w:r>
     </w:p>
     <w:p>
       <w:pPr>
@@ -468,8 +423,6 @@
           <w:lang w:val="en-GB"/>
         </w:rPr>
       </w:pPr>
-      <w:proofErr w:type="spellStart"/>
-      <w:proofErr w:type="gramStart"/>
       <w:r>
         <w:rPr>
           <w:rFonts w:ascii="Arial" w:eastAsia="Arial" w:hAnsi="Arial" w:cs="Arial"/>
@@ -479,8 +432,6 @@
         </w:rPr>
         <w:t>Angebot 0</w:t>
       </w:r>
-      <w:proofErr w:type="spellEnd"/>
-      <w:proofErr w:type="gramEnd"/>
     </w:p>
     <w:p>
       <w:pPr>
@@ -502,8 +453,6 @@
         </w:rPr>
         <w:t xml:space="preserve">Sehr </w:t>
       </w:r>
-      <w:proofErr w:type="spellStart"/>
-      <w:proofErr w:type="gramStart"/>
       <w:r>
         <w:rPr>
           <w:rFonts w:ascii="Arial" w:eastAsia="Arial" w:hAnsi="Arial" w:cs="Arial"/>
@@ -511,19 +460,30 @@
           <w:szCs w:val="20"/>
           <w:lang w:val="en-GB"/>
         </w:rPr>
-        <w:t>client</w:t>
-      </w:r>
-      <w:r>
+        <w:t>geehrter Herr Öztirak Emre,</w:t>
+      </w:r>
+    </w:p>
+    <w:p>
+      <w:pPr>
+        <w:spacing w:after="360"/>
+        <w:jc w:val="both"/>
         <w:rPr>
           <w:rFonts w:ascii="Arial" w:eastAsia="Arial" w:hAnsi="Arial" w:cs="Arial"/>
           <w:sz w:val="20"/>
           <w:szCs w:val="20"/>
           <w:lang w:val="en-GB"/>
         </w:rPr>
-        <w:t>.greeting</w:t>
-      </w:r>
-      <w:proofErr w:type="spellEnd"/>
-      <w:proofErr w:type="gramEnd"/>
+      </w:pPr>
+      <w:r>
+        <w:rPr>
+          <w:rFonts w:ascii="Arial" w:eastAsia="Arial" w:hAnsi="Arial" w:cs="Arial"/>
+          <w:sz w:val="20"/>
+          <w:szCs w:val="20"/>
+          <w:lang w:val="en-GB"/>
+        </w:rPr>
+        <w:t>Vielen Dank für Ihre Anfrage und das damit verbundene Interesse an einer Zusammenarbeit.
+Gerne unterbreiten wir Ihnen folgendes Angebot:</w:t>
+      </w:r>
     </w:p>
     <w:p>
       <w:pPr>
@@ -536,8 +496,6 @@
           <w:lang w:val="en-GB"/>
         </w:rPr>
       </w:pPr>
-      <w:proofErr w:type="spellStart"/>
-      <w:proofErr w:type="gramStart"/>
       <w:r>
         <w:rPr>
           <w:rFonts w:ascii="Arial" w:eastAsia="Arial" w:hAnsi="Arial" w:cs="Arial"/>
@@ -545,11 +503,17 @@
           <w:szCs w:val="20"/>
           <w:lang w:val="en-GB"/>
         </w:rPr>
-        <w:t>Vielen Dank für Ihre Anfrage und das damit verbundene Interesse an einer Zusammenarbeit.
-Gerne unterbreiten wir Ihnen folgendes Angebot:</w:t>
-      </w:r>
-      <w:proofErr w:type="spellEnd"/>
-      <w:proofErr w:type="gramEnd"/>
+        <w:t>offer.positions</w:t>
+      </w:r>
+      <w:r>
+        <w:rPr>
+          <w:rFonts w:ascii="Arial" w:eastAsia="Arial" w:hAnsi="Arial" w:cs="Arial"/>
+          <w:sz w:val="20"/>
+          <w:szCs w:val="20"/>
+          <w:lang w:val="en-GB"/>
+        </w:rPr>
+        <w:t xml:space="preserve"> </w:t>
+      </w:r>
     </w:p>
     <w:p>
       <w:pPr>
@@ -559,54 +523,16 @@
           <w:rFonts w:ascii="Arial" w:eastAsia="Arial" w:hAnsi="Arial" w:cs="Arial"/>
           <w:sz w:val="20"/>
           <w:szCs w:val="20"/>
-          <w:lang w:val="de-AT"/>
-        </w:rPr>
-      </w:pPr>
-      <w:proofErr w:type="spellStart"/>
-      <w:proofErr w:type="gramStart"/>
+        </w:rPr>
+      </w:pPr>
       <w:r>
         <w:rPr>
           <w:rFonts w:ascii="Arial" w:eastAsia="Arial" w:hAnsi="Arial" w:cs="Arial"/>
           <w:sz w:val="20"/>
           <w:szCs w:val="20"/>
-          <w:lang w:val="de-AT"/>
-        </w:rPr>
-        <w:t>offer.positions</w:t>
-      </w:r>
-      <w:proofErr w:type="spellEnd"/>
-      <w:proofErr w:type="gramEnd"/>
-      <w:r>
-        <w:rPr>
-          <w:rFonts w:ascii="Arial" w:eastAsia="Arial" w:hAnsi="Arial" w:cs="Arial"/>
-          <w:sz w:val="20"/>
-          <w:szCs w:val="20"/>
-          <w:lang w:val="de-AT"/>
-        </w:rPr>
-        <w:t xml:space="preserve"> </w:t>
-      </w:r>
-    </w:p>
-    <w:p>
-      <w:pPr>
-        <w:spacing w:after="360"/>
-        <w:jc w:val="both"/>
-        <w:rPr>
-          <w:rFonts w:ascii="Arial" w:eastAsia="Arial" w:hAnsi="Arial" w:cs="Arial"/>
-          <w:sz w:val="20"/>
-          <w:szCs w:val="20"/>
-        </w:rPr>
-      </w:pPr>
-      <w:proofErr w:type="spellStart"/>
-      <w:proofErr w:type="gramStart"/>
-      <w:r>
-        <w:rPr>
-          <w:rFonts w:ascii="Arial" w:eastAsia="Arial" w:hAnsi="Arial" w:cs="Arial"/>
-          <w:sz w:val="20"/>
-          <w:szCs w:val="20"/>
         </w:rPr>
         <w:t>Wir hoffen, dass das Angebot Ihren Anforderungen entspricht und würden uns über eine zukünftige Zusammenarbeit sehr freuen. Für Rückfragen und weitere Informationen stehen wir gerne jederzeit zur Verfügung.</w:t>
       </w:r>
-      <w:proofErr w:type="spellEnd"/>
-      <w:proofErr w:type="gramEnd"/>
     </w:p>
     <w:p>
       <w:pPr>
@@ -780,28 +706,15 @@
             </w:rPr>
             <w:br/>
           </w:r>
-          <w:proofErr w:type="spellStart"/>
-          <w:proofErr w:type="gramStart"/>
-          <w:r>
-            <w:rPr>
-              <w:color w:val="000000"/>
-              <w:sz w:val="18"/>
-              <w:szCs w:val="18"/>
-              <w:lang w:val="en-GB"/>
-            </w:rPr>
-            <w:t>company.s</w:t>
-          </w:r>
-          <w:r>
-            <w:rPr>
-              <w:color w:val="000000"/>
-              <w:sz w:val="18"/>
-              <w:szCs w:val="18"/>
-              <w:lang w:val="en-GB"/>
-            </w:rPr>
-            <w:t>treet</w:t>
-          </w:r>
-          <w:proofErr w:type="spellEnd"/>
-          <w:proofErr w:type="gramEnd"/>
+          <w:r>
+            <w:rPr>
+              <w:color w:val="000000"/>
+              <w:sz w:val="18"/>
+              <w:szCs w:val="18"/>
+              <w:lang w:val="en-GB"/>
+            </w:rPr>
+            <w:t>Wattstraße 6</w:t>
+          </w:r>
           <w:r>
             <w:rPr>
               <w:color w:val="000000"/>
@@ -811,7 +724,6 @@
             </w:rPr>
             <w:br/>
           </w:r>
-          <w:proofErr w:type="spellStart"/>
           <w:r>
             <w:rPr>
               <w:color w:val="000000"/>
@@ -821,7 +733,6 @@
             </w:rPr>
             <w:t>4030</w:t>
           </w:r>
-          <w:proofErr w:type="spellEnd"/>
           <w:r>
             <w:rPr>
               <w:color w:val="000000"/>
@@ -831,7 +742,6 @@
             </w:rPr>
             <w:t xml:space="preserve"> </w:t>
           </w:r>
-          <w:proofErr w:type="spellStart"/>
           <w:r>
             <w:rPr>
               <w:color w:val="000000"/>
@@ -841,7 +751,6 @@
             </w:rPr>
             <w:t>Linz</w:t>
           </w:r>
-          <w:proofErr w:type="spellEnd"/>
         </w:p>
         <w:p>
           <w:pPr>
@@ -862,26 +771,14 @@
               <w:szCs w:val="18"/>
             </w:rPr>
           </w:pPr>
-          <w:proofErr w:type="spellStart"/>
-          <w:r>
-            <w:rPr>
-              <w:color w:val="000000"/>
-              <w:sz w:val="18"/>
-              <w:szCs w:val="18"/>
-            </w:rPr>
-            <w:t>Ust-IdNr</w:t>
-          </w:r>
-          <w:proofErr w:type="spellEnd"/>
-          <w:r>
-            <w:rPr>
-              <w:color w:val="000000"/>
-              <w:sz w:val="18"/>
-              <w:szCs w:val="18"/>
-            </w:rPr>
-            <w:t xml:space="preserve">.: </w:t>
-          </w:r>
-          <w:proofErr w:type="spellStart"/>
-          <w:proofErr w:type="gramStart"/>
+          <w:r>
+            <w:rPr>
+              <w:color w:val="000000"/>
+              <w:sz w:val="18"/>
+              <w:szCs w:val="18"/>
+            </w:rPr>
+            <w:t xml:space="preserve">Ust-IdNr.: </w:t>
+          </w:r>
           <w:r>
             <w:rPr>
               <w:color w:val="000000"/>
@@ -890,8 +787,6 @@
             </w:rPr>
             <w:t>4444</w:t>
           </w:r>
-          <w:proofErr w:type="spellEnd"/>
-          <w:proofErr w:type="gramEnd"/>
         </w:p>
       </w:tc>
       <w:tc>
@@ -931,8 +826,6 @@
             </w:rPr>
             <w:t xml:space="preserve">Tel.: </w:t>
           </w:r>
-          <w:proofErr w:type="spellStart"/>
-          <w:proofErr w:type="gramStart"/>
           <w:r>
             <w:rPr>
               <w:color w:val="000000"/>
@@ -942,8 +835,6 @@
             </w:rPr>
             <w:t>06605557712</w:t>
           </w:r>
-          <w:proofErr w:type="spellEnd"/>
-          <w:proofErr w:type="gramEnd"/>
         </w:p>
         <w:p>
           <w:pPr>
@@ -975,28 +866,15 @@
             </w:rPr>
             <w:t xml:space="preserve">E-Mail: </w:t>
           </w:r>
-          <w:proofErr w:type="spellStart"/>
-          <w:proofErr w:type="gramStart"/>
-          <w:r>
-            <w:rPr>
-              <w:color w:val="000000"/>
-              <w:sz w:val="18"/>
-              <w:szCs w:val="18"/>
-              <w:lang w:val="en-GB"/>
-            </w:rPr>
-            <w:t>co</w:t>
-          </w:r>
-          <w:r>
-            <w:rPr>
-              <w:color w:val="000000"/>
-              <w:sz w:val="18"/>
-              <w:szCs w:val="18"/>
-              <w:lang w:val="en-GB"/>
-            </w:rPr>
-            <w:t>mpany.email</w:t>
-          </w:r>
-          <w:proofErr w:type="spellEnd"/>
-          <w:proofErr w:type="gramEnd"/>
+          <w:r>
+            <w:rPr>
+              <w:color w:val="000000"/>
+              <w:sz w:val="18"/>
+              <w:szCs w:val="18"/>
+              <w:lang w:val="en-GB"/>
+            </w:rPr>
+            <w:t>yunus@oeztirak.com</w:t>
+          </w:r>
         </w:p>
       </w:tc>
       <w:tc>
@@ -1027,8 +905,6 @@
               <w:lang w:val="en-GB"/>
             </w:rPr>
           </w:pPr>
-          <w:proofErr w:type="spellStart"/>
-          <w:proofErr w:type="gramStart"/>
           <w:r>
             <w:rPr>
               <w:color w:val="000000"/>
@@ -1038,8 +914,6 @@
             </w:rPr>
             <w:t>Sparkasse</w:t>
           </w:r>
-          <w:proofErr w:type="spellEnd"/>
-          <w:proofErr w:type="gramEnd"/>
         </w:p>
         <w:p>
           <w:pPr>
@@ -1070,28 +944,15 @@
             </w:rPr>
             <w:t xml:space="preserve">IBAN: </w:t>
           </w:r>
-          <w:proofErr w:type="spellStart"/>
-          <w:proofErr w:type="gramStart"/>
-          <w:r>
-            <w:rPr>
-              <w:color w:val="000000"/>
-              <w:sz w:val="18"/>
-              <w:szCs w:val="18"/>
-              <w:lang w:val="en-GB"/>
-            </w:rPr>
-            <w:t>company.</w:t>
-          </w:r>
-          <w:r>
-            <w:rPr>
-              <w:color w:val="000000"/>
-              <w:sz w:val="18"/>
-              <w:szCs w:val="18"/>
-              <w:lang w:val="en-GB"/>
-            </w:rPr>
-            <w:t>iban</w:t>
-          </w:r>
-          <w:proofErr w:type="spellEnd"/>
-          <w:proofErr w:type="gramEnd"/>
+          <w:r>
+            <w:rPr>
+              <w:color w:val="000000"/>
+              <w:sz w:val="18"/>
+              <w:szCs w:val="18"/>
+              <w:lang w:val="en-GB"/>
+            </w:rPr>
+            <w:t>AT666551463254</w:t>
+          </w:r>
         </w:p>
         <w:p>
           <w:pPr>
@@ -1122,26 +983,15 @@
             </w:rPr>
             <w:t xml:space="preserve">BIC: </w:t>
           </w:r>
-          <w:proofErr w:type="spellStart"/>
-          <w:r>
-            <w:rPr>
-              <w:color w:val="000000"/>
-              <w:sz w:val="18"/>
-              <w:szCs w:val="18"/>
-              <w:lang w:val="en-GB"/>
-            </w:rPr>
-            <w:t>c</w:t>
-          </w:r>
-          <w:r>
-            <w:rPr>
-              <w:color w:val="000000"/>
-              <w:sz w:val="18"/>
-              <w:szCs w:val="18"/>
-              <w:lang w:val="en-GB"/>
-            </w:rPr>
-            <w:t>ompany.bic</w:t>
-          </w:r>
-          <w:proofErr w:type="spellEnd"/>
+          <w:r>
+            <w:rPr>
+              <w:color w:val="000000"/>
+              <w:sz w:val="18"/>
+              <w:szCs w:val="18"/>
+              <w:lang w:val="en-GB"/>
+            </w:rPr>
+            <w:t>15452</w:t>
+          </w:r>
         </w:p>
       </w:tc>
       <w:tc>
@@ -1350,38 +1200,16 @@
               <w:szCs w:val="18"/>
               <w:lang w:val="en-GB"/>
             </w:rPr>
-            <w:t>&lt;</w:t>
-          </w:r>
-          <w:proofErr w:type="spellStart"/>
-          <w:proofErr w:type="gramStart"/>
-          <w:r>
-            <w:rPr>
-              <w:color w:val="000000"/>
-              <w:sz w:val="18"/>
-              <w:szCs w:val="18"/>
-              <w:lang w:val="en-GB"/>
-            </w:rPr>
-            <w:t>company.s</w:t>
-          </w:r>
-          <w:r>
-            <w:rPr>
-              <w:color w:val="000000"/>
-              <w:sz w:val="18"/>
-              <w:szCs w:val="18"/>
-              <w:lang w:val="en-GB"/>
-            </w:rPr>
-            <w:t>treet</w:t>
-          </w:r>
-          <w:proofErr w:type="spellEnd"/>
-          <w:proofErr w:type="gramEnd"/>
-          <w:r>
-            <w:rPr>
-              <w:color w:val="000000"/>
-              <w:sz w:val="18"/>
-              <w:szCs w:val="18"/>
-              <w:lang w:val="en-GB"/>
-            </w:rPr>
-            <w:t>&gt;</w:t>
+            <w:t>&lt;company.s</w:t>
+          </w:r>
+          <w:r>
+            <w:rPr>
+              <w:color w:val="000000"/>
+              <w:sz w:val="18"/>
+              <w:szCs w:val="18"/>
+              <w:lang w:val="en-GB"/>
+            </w:rPr>
+            <w:t>treet&gt;</w:t>
           </w:r>
           <w:r>
             <w:rPr>
@@ -1399,27 +1227,7 @@
               <w:szCs w:val="18"/>
               <w:lang w:val="en-GB"/>
             </w:rPr>
-            <w:t>&lt;</w:t>
-          </w:r>
-          <w:proofErr w:type="spellStart"/>
-          <w:r>
-            <w:rPr>
-              <w:color w:val="000000"/>
-              <w:sz w:val="18"/>
-              <w:szCs w:val="18"/>
-              <w:lang w:val="en-GB"/>
-            </w:rPr>
-            <w:t>company.postCode</w:t>
-          </w:r>
-          <w:proofErr w:type="spellEnd"/>
-          <w:r>
-            <w:rPr>
-              <w:color w:val="000000"/>
-              <w:sz w:val="18"/>
-              <w:szCs w:val="18"/>
-              <w:lang w:val="en-GB"/>
-            </w:rPr>
-            <w:t>&gt;</w:t>
+            <w:t>&lt;company.postCode&gt;</w:t>
           </w:r>
           <w:r>
             <w:rPr>
@@ -1437,27 +1245,7 @@
               <w:szCs w:val="18"/>
               <w:lang w:val="en-GB"/>
             </w:rPr>
-            <w:t>&lt;</w:t>
-          </w:r>
-          <w:proofErr w:type="spellStart"/>
-          <w:r>
-            <w:rPr>
-              <w:color w:val="000000"/>
-              <w:sz w:val="18"/>
-              <w:szCs w:val="18"/>
-              <w:lang w:val="en-GB"/>
-            </w:rPr>
-            <w:t>company.city</w:t>
-          </w:r>
-          <w:proofErr w:type="spellEnd"/>
-          <w:r>
-            <w:rPr>
-              <w:color w:val="000000"/>
-              <w:sz w:val="18"/>
-              <w:szCs w:val="18"/>
-              <w:lang w:val="en-GB"/>
-            </w:rPr>
-            <w:t>&gt;</w:t>
+            <w:t>&lt;company.city&gt;</w:t>
           </w:r>
         </w:p>
         <w:p>
@@ -1479,51 +1267,21 @@
               <w:szCs w:val="18"/>
             </w:rPr>
           </w:pPr>
-          <w:proofErr w:type="spellStart"/>
-          <w:r>
-            <w:rPr>
-              <w:color w:val="000000"/>
-              <w:sz w:val="18"/>
-              <w:szCs w:val="18"/>
-            </w:rPr>
-            <w:t>Ust-IdNr</w:t>
-          </w:r>
-          <w:proofErr w:type="spellEnd"/>
-          <w:r>
-            <w:rPr>
-              <w:color w:val="000000"/>
-              <w:sz w:val="18"/>
-              <w:szCs w:val="18"/>
-            </w:rPr>
-            <w:t xml:space="preserve">.: </w:t>
-          </w:r>
-          <w:r>
-            <w:rPr>
-              <w:color w:val="000000"/>
-              <w:sz w:val="18"/>
-              <w:szCs w:val="18"/>
-            </w:rPr>
-            <w:t>&lt;</w:t>
-          </w:r>
-          <w:proofErr w:type="spellStart"/>
-          <w:proofErr w:type="gramStart"/>
-          <w:r>
-            <w:rPr>
-              <w:color w:val="000000"/>
-              <w:sz w:val="18"/>
-              <w:szCs w:val="18"/>
-            </w:rPr>
-            <w:t>company.ustNumber</w:t>
-          </w:r>
-          <w:proofErr w:type="spellEnd"/>
-          <w:proofErr w:type="gramEnd"/>
-          <w:r>
-            <w:rPr>
-              <w:color w:val="000000"/>
-              <w:sz w:val="18"/>
-              <w:szCs w:val="18"/>
-            </w:rPr>
-            <w:t>&gt;</w:t>
+          <w:r>
+            <w:rPr>
+              <w:color w:val="000000"/>
+              <w:sz w:val="18"/>
+              <w:szCs w:val="18"/>
+            </w:rPr>
+            <w:t xml:space="preserve">Ust-IdNr.: </w:t>
+          </w:r>
+          <w:r>
+            <w:rPr>
+              <w:color w:val="000000"/>
+              <w:sz w:val="18"/>
+              <w:szCs w:val="18"/>
+            </w:rPr>
+            <w:t>&lt;company.ustNumber&gt;</w:t>
           </w:r>
         </w:p>
       </w:tc>
@@ -1573,27 +1331,14 @@
             </w:rPr>
             <w:t>&lt;</w:t>
           </w:r>
-          <w:proofErr w:type="spellStart"/>
-          <w:proofErr w:type="gramStart"/>
-          <w:r>
-            <w:rPr>
-              <w:color w:val="000000"/>
-              <w:sz w:val="18"/>
-              <w:szCs w:val="18"/>
-              <w:lang w:val="en-GB"/>
-            </w:rPr>
-            <w:t>company.phoneNumber</w:t>
-          </w:r>
-          <w:proofErr w:type="spellEnd"/>
-          <w:proofErr w:type="gramEnd"/>
-          <w:r>
-            <w:rPr>
-              <w:color w:val="000000"/>
-              <w:sz w:val="18"/>
-              <w:szCs w:val="18"/>
-              <w:lang w:val="en-GB"/>
-            </w:rPr>
-            <w:t>&gt;</w:t>
+          <w:r>
+            <w:rPr>
+              <w:color w:val="000000"/>
+              <w:sz w:val="18"/>
+              <w:szCs w:val="18"/>
+              <w:lang w:val="en-GB"/>
+            </w:rPr>
+            <w:t>company.phoneNumber&gt;</w:t>
           </w:r>
         </w:p>
         <w:p>
@@ -1633,38 +1378,16 @@
               <w:szCs w:val="18"/>
               <w:lang w:val="en-GB"/>
             </w:rPr>
-            <w:t>&lt;</w:t>
-          </w:r>
-          <w:proofErr w:type="spellStart"/>
-          <w:proofErr w:type="gramStart"/>
-          <w:r>
-            <w:rPr>
-              <w:color w:val="000000"/>
-              <w:sz w:val="18"/>
-              <w:szCs w:val="18"/>
-              <w:lang w:val="en-GB"/>
-            </w:rPr>
-            <w:t>co</w:t>
-          </w:r>
-          <w:r>
-            <w:rPr>
-              <w:color w:val="000000"/>
-              <w:sz w:val="18"/>
-              <w:szCs w:val="18"/>
-              <w:lang w:val="en-GB"/>
-            </w:rPr>
-            <w:t>mpany.email</w:t>
-          </w:r>
-          <w:proofErr w:type="spellEnd"/>
-          <w:proofErr w:type="gramEnd"/>
-          <w:r>
-            <w:rPr>
-              <w:color w:val="000000"/>
-              <w:sz w:val="18"/>
-              <w:szCs w:val="18"/>
-              <w:lang w:val="en-GB"/>
-            </w:rPr>
-            <w:t>&gt;</w:t>
+            <w:t>&lt;co</w:t>
+          </w:r>
+          <w:r>
+            <w:rPr>
+              <w:color w:val="000000"/>
+              <w:sz w:val="18"/>
+              <w:szCs w:val="18"/>
+              <w:lang w:val="en-GB"/>
+            </w:rPr>
+            <w:t>mpany.email&gt;</w:t>
           </w:r>
         </w:p>
       </w:tc>
@@ -1703,29 +1426,7 @@
               <w:szCs w:val="18"/>
               <w:lang w:val="en-GB"/>
             </w:rPr>
-            <w:t>&lt;</w:t>
-          </w:r>
-          <w:proofErr w:type="spellStart"/>
-          <w:proofErr w:type="gramStart"/>
-          <w:r>
-            <w:rPr>
-              <w:color w:val="000000"/>
-              <w:sz w:val="18"/>
-              <w:szCs w:val="18"/>
-              <w:lang w:val="en-GB"/>
-            </w:rPr>
-            <w:t>company.bankName</w:t>
-          </w:r>
-          <w:proofErr w:type="spellEnd"/>
-          <w:proofErr w:type="gramEnd"/>
-          <w:r>
-            <w:rPr>
-              <w:color w:val="000000"/>
-              <w:sz w:val="18"/>
-              <w:szCs w:val="18"/>
-              <w:lang w:val="en-GB"/>
-            </w:rPr>
-            <w:t>&gt;</w:t>
+            <w:t>&lt;company.bankName&gt;</w:t>
           </w:r>
         </w:p>
         <w:p>
@@ -1764,38 +1465,16 @@
               <w:szCs w:val="18"/>
               <w:lang w:val="en-GB"/>
             </w:rPr>
-            <w:t>&lt;</w:t>
-          </w:r>
-          <w:proofErr w:type="spellStart"/>
-          <w:proofErr w:type="gramStart"/>
-          <w:r>
-            <w:rPr>
-              <w:color w:val="000000"/>
-              <w:sz w:val="18"/>
-              <w:szCs w:val="18"/>
-              <w:lang w:val="en-GB"/>
-            </w:rPr>
-            <w:t>company.</w:t>
-          </w:r>
-          <w:r>
-            <w:rPr>
-              <w:color w:val="000000"/>
-              <w:sz w:val="18"/>
-              <w:szCs w:val="18"/>
-              <w:lang w:val="en-GB"/>
-            </w:rPr>
-            <w:t>iban</w:t>
-          </w:r>
-          <w:proofErr w:type="spellEnd"/>
-          <w:proofErr w:type="gramEnd"/>
-          <w:r>
-            <w:rPr>
-              <w:color w:val="000000"/>
-              <w:sz w:val="18"/>
-              <w:szCs w:val="18"/>
-              <w:lang w:val="en-GB"/>
-            </w:rPr>
-            <w:t>&gt;</w:t>
+            <w:t>&lt;company.</w:t>
+          </w:r>
+          <w:r>
+            <w:rPr>
+              <w:color w:val="000000"/>
+              <w:sz w:val="18"/>
+              <w:szCs w:val="18"/>
+              <w:lang w:val="en-GB"/>
+            </w:rPr>
+            <w:t>iban&gt;</w:t>
           </w:r>
         </w:p>
         <w:p>
@@ -1834,36 +1513,16 @@
               <w:szCs w:val="18"/>
               <w:lang w:val="en-GB"/>
             </w:rPr>
-            <w:t>&lt;</w:t>
-          </w:r>
-          <w:proofErr w:type="spellStart"/>
-          <w:r>
-            <w:rPr>
-              <w:color w:val="000000"/>
-              <w:sz w:val="18"/>
-              <w:szCs w:val="18"/>
-              <w:lang w:val="en-GB"/>
-            </w:rPr>
-            <w:t>c</w:t>
-          </w:r>
-          <w:r>
-            <w:rPr>
-              <w:color w:val="000000"/>
-              <w:sz w:val="18"/>
-              <w:szCs w:val="18"/>
-              <w:lang w:val="en-GB"/>
-            </w:rPr>
-            <w:t>ompany.bic</w:t>
-          </w:r>
-          <w:proofErr w:type="spellEnd"/>
-          <w:r>
-            <w:rPr>
-              <w:color w:val="000000"/>
-              <w:sz w:val="18"/>
-              <w:szCs w:val="18"/>
-              <w:lang w:val="en-GB"/>
-            </w:rPr>
-            <w:t>&gt;</w:t>
+            <w:t>&lt;c</w:t>
+          </w:r>
+          <w:r>
+            <w:rPr>
+              <w:color w:val="000000"/>
+              <w:sz w:val="18"/>
+              <w:szCs w:val="18"/>
+              <w:lang w:val="en-GB"/>
+            </w:rPr>
+            <w:t>ompany.bic&gt;</w:t>
           </w:r>
         </w:p>
       </w:tc>

</xml_diff>